<commit_message>
Update directory Class 10 exercise Operating System
</commit_message>
<xml_diff>
--- a/Class/Class10 Misnaza_Hector-Sitemas_Operativos/Misnaza_Hector-Sistemas_Operativos.docx
+++ b/Class/Class10 Misnaza_Hector-Sitemas_Operativos/Misnaza_Hector-Sistemas_Operativos.docx
@@ -48,9 +48,9 @@
           <w:noProof/>
         </w:rPr>
         <w:drawing>
-          <wp:inline distT="0" distB="0" distL="0" distR="0" wp14:anchorId="5294CD32" wp14:editId="1571956A">
+          <wp:inline distT="0" distB="0" distL="0" distR="0" wp14:anchorId="494778C1" wp14:editId="55F04F1E">
             <wp:extent cx="5612130" cy="3242310"/>
-            <wp:effectExtent l="0" t="0" r="7620" b="0"/>
+            <wp:effectExtent l="0" t="0" r="0" b="0"/>
             <wp:docPr id="1" name="Picture 1" descr="Text&#10;&#10;Description automatically generated"/>
             <wp:cNvGraphicFramePr>
               <a:graphicFrameLocks xmlns:a="http://schemas.openxmlformats.org/drawingml/2006/main" noChangeAspect="1"/>
@@ -60,7 +60,9 @@
                 <pic:pic xmlns:pic="http://schemas.openxmlformats.org/drawingml/2006/picture">
                   <pic:nvPicPr>
                     <pic:cNvPr id="1" name="Picture 1" descr="Text&#10;&#10;Description automatically generated"/>
-                    <pic:cNvPicPr/>
+                    <pic:cNvPicPr>
+                      <a:picLocks noChangeAspect="1" noChangeArrowheads="1"/>
+                    </pic:cNvPicPr>
                   </pic:nvPicPr>
                   <pic:blipFill>
                     <a:blip r:embed="rId4"/>
@@ -68,7 +70,7 @@
                       <a:fillRect/>
                     </a:stretch>
                   </pic:blipFill>
-                  <pic:spPr>
+                  <pic:spPr bwMode="auto">
                     <a:xfrm>
                       <a:off x="0" y="0"/>
                       <a:ext cx="5612130" cy="3242310"/>
@@ -102,9 +104,9 @@
           <w:noProof/>
         </w:rPr>
         <w:drawing>
-          <wp:inline distT="0" distB="0" distL="0" distR="0" wp14:anchorId="1114E1BB" wp14:editId="6C296BF6">
+          <wp:inline distT="0" distB="0" distL="0" distR="0" wp14:anchorId="7F1804EA" wp14:editId="57818F19">
             <wp:extent cx="5612130" cy="3805555"/>
-            <wp:effectExtent l="0" t="0" r="7620" b="4445"/>
+            <wp:effectExtent l="0" t="0" r="0" b="0"/>
             <wp:docPr id="2" name="Picture 2" descr="Graphical user interface, text&#10;&#10;Description automatically generated"/>
             <wp:cNvGraphicFramePr>
               <a:graphicFrameLocks xmlns:a="http://schemas.openxmlformats.org/drawingml/2006/main" noChangeAspect="1"/>
@@ -114,7 +116,9 @@
                 <pic:pic xmlns:pic="http://schemas.openxmlformats.org/drawingml/2006/picture">
                   <pic:nvPicPr>
                     <pic:cNvPr id="2" name="Picture 2" descr="Graphical user interface, text&#10;&#10;Description automatically generated"/>
-                    <pic:cNvPicPr/>
+                    <pic:cNvPicPr>
+                      <a:picLocks noChangeAspect="1" noChangeArrowheads="1"/>
+                    </pic:cNvPicPr>
                   </pic:nvPicPr>
                   <pic:blipFill>
                     <a:blip r:embed="rId5"/>
@@ -122,7 +126,7 @@
                       <a:fillRect/>
                     </a:stretch>
                   </pic:blipFill>
-                  <pic:spPr>
+                  <pic:spPr bwMode="auto">
                     <a:xfrm>
                       <a:off x="0" y="0"/>
                       <a:ext cx="5612130" cy="3805555"/>
@@ -157,9 +161,9 @@
         </w:rPr>
         <w:lastRenderedPageBreak/>
         <w:drawing>
-          <wp:inline distT="0" distB="0" distL="0" distR="0" wp14:anchorId="4C10066B" wp14:editId="028E950F">
+          <wp:inline distT="0" distB="0" distL="0" distR="0" wp14:anchorId="205BA94C" wp14:editId="777A7BB5">
             <wp:extent cx="5612130" cy="3832860"/>
-            <wp:effectExtent l="0" t="0" r="7620" b="0"/>
+            <wp:effectExtent l="0" t="0" r="0" b="0"/>
             <wp:docPr id="3" name="Picture 3" descr="Graphical user interface, text&#10;&#10;Description automatically generated"/>
             <wp:cNvGraphicFramePr>
               <a:graphicFrameLocks xmlns:a="http://schemas.openxmlformats.org/drawingml/2006/main" noChangeAspect="1"/>
@@ -169,7 +173,9 @@
                 <pic:pic xmlns:pic="http://schemas.openxmlformats.org/drawingml/2006/picture">
                   <pic:nvPicPr>
                     <pic:cNvPr id="3" name="Picture 3" descr="Graphical user interface, text&#10;&#10;Description automatically generated"/>
-                    <pic:cNvPicPr/>
+                    <pic:cNvPicPr>
+                      <a:picLocks noChangeAspect="1" noChangeArrowheads="1"/>
+                    </pic:cNvPicPr>
                   </pic:nvPicPr>
                   <pic:blipFill>
                     <a:blip r:embed="rId6"/>
@@ -177,7 +183,7 @@
                       <a:fillRect/>
                     </a:stretch>
                   </pic:blipFill>
-                  <pic:spPr>
+                  <pic:spPr bwMode="auto">
                     <a:xfrm>
                       <a:off x="0" y="0"/>
                       <a:ext cx="5612130" cy="3832860"/>
@@ -193,11 +199,470 @@
         </w:drawing>
       </w:r>
     </w:p>
+    <w:p>
+      <w:pPr>
+        <w:rPr>
+          <w:lang w:val="en-US"/>
+        </w:rPr>
+      </w:pPr>
+    </w:p>
+    <w:p>
+      <w:r>
+        <w:t xml:space="preserve">● Descripción del SO </w:t>
+      </w:r>
+    </w:p>
+    <w:p>
+      <w:r>
+        <w:t xml:space="preserve">nombre de la distribución auspiciado por SUSE Linux </w:t>
+      </w:r>
+      <w:proofErr w:type="spellStart"/>
+      <w:r>
+        <w:t>GmbH</w:t>
+      </w:r>
+      <w:proofErr w:type="spellEnd"/>
+      <w:r>
+        <w:t xml:space="preserve"> y AMD para el desarrollo y mantenimiento de un sistema operativo basado en GNU.</w:t>
+      </w:r>
+    </w:p>
+    <w:p/>
+    <w:p>
+      <w:r>
+        <w:t xml:space="preserve">● ¿Es open </w:t>
+      </w:r>
+      <w:proofErr w:type="spellStart"/>
+      <w:r>
+        <w:t>source</w:t>
+      </w:r>
+      <w:proofErr w:type="spellEnd"/>
+      <w:r>
+        <w:t xml:space="preserve"> o con </w:t>
+      </w:r>
+      <w:proofErr w:type="gramStart"/>
+      <w:r>
+        <w:t>licencia ?</w:t>
+      </w:r>
+      <w:proofErr w:type="gramEnd"/>
+    </w:p>
+    <w:p>
+      <w:r>
+        <w:t xml:space="preserve">código abierto, con </w:t>
+      </w:r>
+      <w:r>
+        <w:t>licencia pública GNU (GPL).</w:t>
+      </w:r>
+    </w:p>
+    <w:p/>
+    <w:p>
+      <w:r>
+        <w:t>● ¿</w:t>
+      </w:r>
+      <w:proofErr w:type="spellStart"/>
+      <w:r>
+        <w:t>Cuales</w:t>
+      </w:r>
+      <w:proofErr w:type="spellEnd"/>
+      <w:r>
+        <w:t xml:space="preserve"> son los recursos de </w:t>
+      </w:r>
+      <w:proofErr w:type="spellStart"/>
+      <w:r>
+        <w:t>Hard</w:t>
+      </w:r>
+      <w:proofErr w:type="spellEnd"/>
+      <w:r>
+        <w:t xml:space="preserve"> que tiene la MV? Si no se pueden ver, buscar </w:t>
+      </w:r>
+      <w:proofErr w:type="gramStart"/>
+      <w:r>
+        <w:t>requisitos  mínimos</w:t>
+      </w:r>
+      <w:proofErr w:type="gramEnd"/>
+      <w:r>
+        <w:t xml:space="preserve"> en internet:</w:t>
+      </w:r>
+    </w:p>
+    <w:p>
+      <w:r>
+        <w:t>Se recomienda Pentium 4 a 2,4 GHz o superior // procesador AMD64 o Intel64)</w:t>
+      </w:r>
+    </w:p>
+    <w:p>
+      <w:r>
+        <w:t xml:space="preserve">Memoria principal: 1 GB de RAM física </w:t>
+      </w:r>
+      <w:r>
+        <w:t>(4 GB recomendada)</w:t>
+      </w:r>
+    </w:p>
+    <w:p>
+      <w:r>
+        <w:t>Disco duro: 10 GB de espacio disponible en disco para una instalación mínima, 16 GB disponibles para un escritorio gráfico (se recomiendan 40 GB o más)</w:t>
+      </w:r>
+    </w:p>
+    <w:p>
+      <w:r>
+        <w:t>Tarjetas gráficas y de sonido: soporta la mayoría de las tarjetas gráficas y de sonid</w:t>
+      </w:r>
+      <w:r>
+        <w:t>o modernas, resolución de pantalla de 800 x 600 (se recomienda 1024 x 768 o superior)</w:t>
+      </w:r>
+    </w:p>
+    <w:p/>
+    <w:p>
+      <w:r>
+        <w:t>● ¿Cómo se accede a la ventana de comandos?</w:t>
+      </w:r>
+    </w:p>
+    <w:p>
+      <w:r>
+        <w:rPr>
+          <w:noProof/>
+        </w:rPr>
+        <w:drawing>
+          <wp:anchor distT="0" distB="0" distL="0" distR="0" simplePos="0" relativeHeight="7" behindDoc="0" locked="0" layoutInCell="0" allowOverlap="1" wp14:anchorId="30E8CA50" wp14:editId="6DA626C4">
+            <wp:simplePos x="0" y="0"/>
+            <wp:positionH relativeFrom="column">
+              <wp:align>center</wp:align>
+            </wp:positionH>
+            <wp:positionV relativeFrom="paragraph">
+              <wp:posOffset>635</wp:posOffset>
+            </wp:positionV>
+            <wp:extent cx="3884295" cy="2947035"/>
+            <wp:effectExtent l="0" t="0" r="0" b="0"/>
+            <wp:wrapTopAndBottom/>
+            <wp:docPr id="4" name="Image1"/>
+            <wp:cNvGraphicFramePr>
+              <a:graphicFrameLocks xmlns:a="http://schemas.openxmlformats.org/drawingml/2006/main" noChangeAspect="1"/>
+            </wp:cNvGraphicFramePr>
+            <a:graphic xmlns:a="http://schemas.openxmlformats.org/drawingml/2006/main">
+              <a:graphicData uri="http://schemas.openxmlformats.org/drawingml/2006/picture">
+                <pic:pic xmlns:pic="http://schemas.openxmlformats.org/drawingml/2006/picture">
+                  <pic:nvPicPr>
+                    <pic:cNvPr id="4" name="Image1"/>
+                    <pic:cNvPicPr>
+                      <a:picLocks noChangeAspect="1" noChangeArrowheads="1"/>
+                    </pic:cNvPicPr>
+                  </pic:nvPicPr>
+                  <pic:blipFill>
+                    <a:blip r:embed="rId7"/>
+                    <a:stretch>
+                      <a:fillRect/>
+                    </a:stretch>
+                  </pic:blipFill>
+                  <pic:spPr bwMode="auto">
+                    <a:xfrm>
+                      <a:off x="0" y="0"/>
+                      <a:ext cx="3884295" cy="2947035"/>
+                    </a:xfrm>
+                    <a:prstGeom prst="rect">
+                      <a:avLst/>
+                    </a:prstGeom>
+                  </pic:spPr>
+                </pic:pic>
+              </a:graphicData>
+            </a:graphic>
+          </wp:anchor>
+        </w:drawing>
+      </w:r>
+    </w:p>
+    <w:p>
+      <w:r>
+        <w:t xml:space="preserve">● ¿Puedo instalar </w:t>
+      </w:r>
+      <w:proofErr w:type="gramStart"/>
+      <w:r>
+        <w:t>aplicaciones?¿</w:t>
+      </w:r>
+      <w:proofErr w:type="spellStart"/>
+      <w:proofErr w:type="gramEnd"/>
+      <w:r>
+        <w:t>Por que</w:t>
+      </w:r>
+      <w:proofErr w:type="spellEnd"/>
+      <w:r>
+        <w:t>?</w:t>
+      </w:r>
+    </w:p>
+    <w:p>
+      <w:r>
+        <w:t xml:space="preserve">Si se puede, Se puede realizar desde GNOME Terminal </w:t>
+      </w:r>
+      <w:proofErr w:type="spellStart"/>
+      <w:r>
+        <w:t>comand</w:t>
+      </w:r>
+      <w:proofErr w:type="spellEnd"/>
+      <w:r>
+        <w:t xml:space="preserve">: </w:t>
+      </w:r>
+    </w:p>
+    <w:p>
+      <w:pPr>
+        <w:rPr>
+          <w:lang w:val="en-US"/>
+        </w:rPr>
+      </w:pPr>
+      <w:proofErr w:type="spellStart"/>
+      <w:r>
+        <w:rPr>
+          <w:lang w:val="en-US"/>
+        </w:rPr>
+        <w:t>sudo</w:t>
+      </w:r>
+      <w:proofErr w:type="spellEnd"/>
+      <w:r>
+        <w:rPr>
+          <w:lang w:val="en-US"/>
+        </w:rPr>
+        <w:t xml:space="preserve"> app</w:t>
+      </w:r>
+      <w:proofErr w:type="gramStart"/>
+      <w:r>
+        <w:rPr>
+          <w:lang w:val="en-US"/>
+        </w:rPr>
+        <w:t>//app-get//sn</w:t>
+      </w:r>
+      <w:r>
+        <w:rPr>
+          <w:lang w:val="en-US"/>
+        </w:rPr>
+        <w:t>ap  install</w:t>
+      </w:r>
+      <w:proofErr w:type="gramEnd"/>
+      <w:r>
+        <w:rPr>
+          <w:lang w:val="en-US"/>
+        </w:rPr>
+        <w:t xml:space="preserve"> program</w:t>
+      </w:r>
+    </w:p>
+    <w:p>
+      <w:pPr>
+        <w:rPr>
+          <w:lang w:val="en-US"/>
+        </w:rPr>
+      </w:pPr>
+      <w:r>
+        <w:rPr>
+          <w:noProof/>
+        </w:rPr>
+        <w:drawing>
+          <wp:anchor distT="0" distB="0" distL="0" distR="0" simplePos="0" relativeHeight="8" behindDoc="0" locked="0" layoutInCell="0" allowOverlap="1" wp14:anchorId="1A2A26E4" wp14:editId="5E22ABB4">
+            <wp:simplePos x="0" y="0"/>
+            <wp:positionH relativeFrom="column">
+              <wp:align>center</wp:align>
+            </wp:positionH>
+            <wp:positionV relativeFrom="paragraph">
+              <wp:posOffset>635</wp:posOffset>
+            </wp:positionV>
+            <wp:extent cx="3570605" cy="2734310"/>
+            <wp:effectExtent l="0" t="0" r="0" b="0"/>
+            <wp:wrapTopAndBottom/>
+            <wp:docPr id="5" name="Image4"/>
+            <wp:cNvGraphicFramePr>
+              <a:graphicFrameLocks xmlns:a="http://schemas.openxmlformats.org/drawingml/2006/main" noChangeAspect="1"/>
+            </wp:cNvGraphicFramePr>
+            <a:graphic xmlns:a="http://schemas.openxmlformats.org/drawingml/2006/main">
+              <a:graphicData uri="http://schemas.openxmlformats.org/drawingml/2006/picture">
+                <pic:pic xmlns:pic="http://schemas.openxmlformats.org/drawingml/2006/picture">
+                  <pic:nvPicPr>
+                    <pic:cNvPr id="5" name="Image4"/>
+                    <pic:cNvPicPr>
+                      <a:picLocks noChangeAspect="1" noChangeArrowheads="1"/>
+                    </pic:cNvPicPr>
+                  </pic:nvPicPr>
+                  <pic:blipFill>
+                    <a:blip r:embed="rId8"/>
+                    <a:stretch>
+                      <a:fillRect/>
+                    </a:stretch>
+                  </pic:blipFill>
+                  <pic:spPr bwMode="auto">
+                    <a:xfrm>
+                      <a:off x="0" y="0"/>
+                      <a:ext cx="3570605" cy="2734310"/>
+                    </a:xfrm>
+                    <a:prstGeom prst="rect">
+                      <a:avLst/>
+                    </a:prstGeom>
+                  </pic:spPr>
+                </pic:pic>
+              </a:graphicData>
+            </a:graphic>
+          </wp:anchor>
+        </w:drawing>
+      </w:r>
+    </w:p>
+    <w:p>
+      <w:pPr>
+        <w:rPr>
+          <w:lang w:val="en-US"/>
+        </w:rPr>
+      </w:pPr>
+      <w:r>
+        <w:rPr>
+          <w:lang w:val="en-US"/>
+        </w:rPr>
+        <w:br w:type="page"/>
+      </w:r>
+    </w:p>
+    <w:p>
+      <w:r>
+        <w:lastRenderedPageBreak/>
+        <w:t xml:space="preserve">● ¿Hay juegos instalados? </w:t>
+      </w:r>
+    </w:p>
+    <w:p>
+      <w:pPr>
+        <w:jc w:val="center"/>
+      </w:pPr>
+      <w:r>
+        <w:rPr>
+          <w:noProof/>
+        </w:rPr>
+        <w:drawing>
+          <wp:inline distT="0" distB="0" distL="0" distR="0" wp14:anchorId="7321FF0A" wp14:editId="614D26D2">
+            <wp:extent cx="4568812" cy="3467100"/>
+            <wp:effectExtent l="0" t="0" r="3810" b="0"/>
+            <wp:docPr id="6" name="Image2"/>
+            <wp:cNvGraphicFramePr>
+              <a:graphicFrameLocks xmlns:a="http://schemas.openxmlformats.org/drawingml/2006/main" noChangeAspect="1"/>
+            </wp:cNvGraphicFramePr>
+            <a:graphic xmlns:a="http://schemas.openxmlformats.org/drawingml/2006/main">
+              <a:graphicData uri="http://schemas.openxmlformats.org/drawingml/2006/picture">
+                <pic:pic xmlns:pic="http://schemas.openxmlformats.org/drawingml/2006/picture">
+                  <pic:nvPicPr>
+                    <pic:cNvPr id="6" name="Image2"/>
+                    <pic:cNvPicPr>
+                      <a:picLocks noChangeAspect="1" noChangeArrowheads="1"/>
+                    </pic:cNvPicPr>
+                  </pic:nvPicPr>
+                  <pic:blipFill>
+                    <a:blip r:embed="rId9" cstate="print">
+                      <a:extLst>
+                        <a:ext uri="{28A0092B-C50C-407E-A947-70E740481C1C}">
+                          <a14:useLocalDpi xmlns:a14="http://schemas.microsoft.com/office/drawing/2010/main" val="0"/>
+                        </a:ext>
+                      </a:extLst>
+                    </a:blip>
+                    <a:stretch>
+                      <a:fillRect/>
+                    </a:stretch>
+                  </pic:blipFill>
+                  <pic:spPr bwMode="auto">
+                    <a:xfrm>
+                      <a:off x="0" y="0"/>
+                      <a:ext cx="4570919" cy="3468699"/>
+                    </a:xfrm>
+                    <a:prstGeom prst="rect">
+                      <a:avLst/>
+                    </a:prstGeom>
+                  </pic:spPr>
+                </pic:pic>
+              </a:graphicData>
+            </a:graphic>
+          </wp:inline>
+        </w:drawing>
+      </w:r>
+    </w:p>
+    <w:p>
+      <w:r>
+        <w:t xml:space="preserve">Si hay </w:t>
+      </w:r>
+      <w:proofErr w:type="gramStart"/>
+      <w:r>
+        <w:t>juego instalados</w:t>
+      </w:r>
+      <w:proofErr w:type="gramEnd"/>
+      <w:r>
+        <w:t xml:space="preserve"> (</w:t>
+      </w:r>
+      <w:proofErr w:type="spellStart"/>
+      <w:r>
+        <w:t>basicos</w:t>
+      </w:r>
+      <w:proofErr w:type="spellEnd"/>
+      <w:r>
+        <w:t>)</w:t>
+      </w:r>
+    </w:p>
+    <w:p/>
+    <w:p>
+      <w:r>
+        <w:t xml:space="preserve">● Capturar una imagen del file </w:t>
+      </w:r>
+      <w:proofErr w:type="spellStart"/>
+      <w:r>
+        <w:t>explorer</w:t>
+      </w:r>
+      <w:proofErr w:type="spellEnd"/>
+      <w:r>
+        <w:t xml:space="preserve"> (ejemplo)</w:t>
+      </w:r>
+    </w:p>
+    <w:p>
+      <w:pPr>
+        <w:jc w:val="center"/>
+        <w:rPr>
+          <w:lang w:val="en-US"/>
+        </w:rPr>
+      </w:pPr>
+      <w:r>
+        <w:rPr>
+          <w:noProof/>
+        </w:rPr>
+        <w:drawing>
+          <wp:inline distT="0" distB="0" distL="0" distR="0" wp14:anchorId="555F0793" wp14:editId="1776E9C3">
+            <wp:extent cx="4163946" cy="3176905"/>
+            <wp:effectExtent l="0" t="0" r="8255" b="4445"/>
+            <wp:docPr id="7" name="Image3"/>
+            <wp:cNvGraphicFramePr>
+              <a:graphicFrameLocks xmlns:a="http://schemas.openxmlformats.org/drawingml/2006/main" noChangeAspect="1"/>
+            </wp:cNvGraphicFramePr>
+            <a:graphic xmlns:a="http://schemas.openxmlformats.org/drawingml/2006/main">
+              <a:graphicData uri="http://schemas.openxmlformats.org/drawingml/2006/picture">
+                <pic:pic xmlns:pic="http://schemas.openxmlformats.org/drawingml/2006/picture">
+                  <pic:nvPicPr>
+                    <pic:cNvPr id="7" name="Image3"/>
+                    <pic:cNvPicPr>
+                      <a:picLocks noChangeAspect="1" noChangeArrowheads="1"/>
+                    </pic:cNvPicPr>
+                  </pic:nvPicPr>
+                  <pic:blipFill>
+                    <a:blip r:embed="rId10" cstate="print">
+                      <a:extLst>
+                        <a:ext uri="{28A0092B-C50C-407E-A947-70E740481C1C}">
+                          <a14:useLocalDpi xmlns:a14="http://schemas.microsoft.com/office/drawing/2010/main" val="0"/>
+                        </a:ext>
+                      </a:extLst>
+                    </a:blip>
+                    <a:stretch>
+                      <a:fillRect/>
+                    </a:stretch>
+                  </pic:blipFill>
+                  <pic:spPr bwMode="auto">
+                    <a:xfrm>
+                      <a:off x="0" y="0"/>
+                      <a:ext cx="4168005" cy="3180002"/>
+                    </a:xfrm>
+                    <a:prstGeom prst="rect">
+                      <a:avLst/>
+                    </a:prstGeom>
+                  </pic:spPr>
+                </pic:pic>
+              </a:graphicData>
+            </a:graphic>
+          </wp:inline>
+        </w:drawing>
+      </w:r>
+    </w:p>
     <w:sectPr>
       <w:pgSz w:w="12240" w:h="15840"/>
-      <w:pgMar w:top="1417" w:right="1701" w:bottom="1417" w:left="1701" w:header="708" w:footer="708" w:gutter="0"/>
-      <w:cols w:space="708"/>
-      <w:docGrid w:linePitch="360"/>
+      <w:pgMar w:top="1417" w:right="1701" w:bottom="1417" w:left="1701" w:header="0" w:footer="0" w:gutter="0"/>
+      <w:cols w:space="720"/>
+      <w:formProt w:val="0"/>
+      <w:docGrid w:linePitch="360" w:charSpace="4096"/>
     </w:sectPr>
   </w:body>
 </w:document>
@@ -216,7 +681,7 @@
     </w:rPrDefault>
     <w:pPrDefault>
       <w:pPr>
-        <w:spacing w:after="160" w:line="259" w:lineRule="auto"/>
+        <w:suppressAutoHyphens/>
       </w:pPr>
     </w:pPrDefault>
   </w:docDefaults>
@@ -601,6 +1066,9 @@
   <w:style w:type="paragraph" w:default="1" w:styleId="Normal">
     <w:name w:val="Normal"/>
     <w:qFormat/>
+    <w:pPr>
+      <w:spacing w:after="160" w:line="259" w:lineRule="auto"/>
+    </w:pPr>
   </w:style>
   <w:style w:type="paragraph" w:styleId="Heading1">
     <w:name w:val="heading 1"/>
@@ -680,6 +1148,7 @@
     <w:basedOn w:val="DefaultParagraphFont"/>
     <w:link w:val="Heading1"/>
     <w:uiPriority w:val="9"/>
+    <w:qFormat/>
     <w:rsid w:val="0044437A"/>
     <w:rPr>
       <w:rFonts w:asciiTheme="majorHAnsi" w:eastAsiaTheme="majorEastAsia" w:hAnsiTheme="majorHAnsi" w:cstheme="majorBidi"/>
@@ -694,12 +1163,70 @@
     <w:link w:val="Heading2"/>
     <w:uiPriority w:val="9"/>
     <w:semiHidden/>
+    <w:qFormat/>
     <w:rsid w:val="0044437A"/>
     <w:rPr>
       <w:rFonts w:asciiTheme="majorHAnsi" w:eastAsiaTheme="majorEastAsia" w:hAnsiTheme="majorHAnsi" w:cstheme="majorBidi"/>
       <w:color w:val="0D0D0D" w:themeColor="text1" w:themeTint="F2"/>
       <w:sz w:val="24"/>
       <w:szCs w:val="26"/>
+    </w:rPr>
+  </w:style>
+  <w:style w:type="paragraph" w:customStyle="1" w:styleId="Heading">
+    <w:name w:val="Heading"/>
+    <w:basedOn w:val="Normal"/>
+    <w:next w:val="BodyText"/>
+    <w:qFormat/>
+    <w:pPr>
+      <w:keepNext/>
+      <w:spacing w:before="240" w:after="120"/>
+    </w:pPr>
+    <w:rPr>
+      <w:rFonts w:ascii="Liberation Sans" w:eastAsia="Noto Sans CJK SC" w:hAnsi="Liberation Sans" w:cs="Noto Sans Devanagari"/>
+      <w:sz w:val="28"/>
+      <w:szCs w:val="28"/>
+    </w:rPr>
+  </w:style>
+  <w:style w:type="paragraph" w:styleId="BodyText">
+    <w:name w:val="Body Text"/>
+    <w:basedOn w:val="Normal"/>
+    <w:pPr>
+      <w:spacing w:after="140" w:line="276" w:lineRule="auto"/>
+    </w:pPr>
+  </w:style>
+  <w:style w:type="paragraph" w:styleId="List">
+    <w:name w:val="List"/>
+    <w:basedOn w:val="BodyText"/>
+    <w:rPr>
+      <w:rFonts w:cs="Noto Sans Devanagari"/>
+    </w:rPr>
+  </w:style>
+  <w:style w:type="paragraph" w:styleId="Caption">
+    <w:name w:val="caption"/>
+    <w:basedOn w:val="Normal"/>
+    <w:qFormat/>
+    <w:pPr>
+      <w:suppressLineNumbers/>
+      <w:spacing w:before="120" w:after="120"/>
+    </w:pPr>
+    <w:rPr>
+      <w:rFonts w:cs="Noto Sans Devanagari"/>
+      <w:i/>
+      <w:iCs/>
+      <w:sz w:val="24"/>
+      <w:szCs w:val="24"/>
+    </w:rPr>
+  </w:style>
+  <w:style w:type="paragraph" w:customStyle="1" w:styleId="Index">
+    <w:name w:val="Index"/>
+    <w:basedOn w:val="Normal"/>
+    <w:qFormat/>
+    <w:pPr>
+      <w:suppressLineNumbers/>
+    </w:pPr>
+    <w:rPr>
+      <w:rFonts w:cs="Noto Sans Devanagari"/>
+      <w:lang/>
     </w:rPr>
   </w:style>
 </w:styles>

</xml_diff>